<commit_message>
aprimoramento do arquivo de requisitos
</commit_message>
<xml_diff>
--- a/Documentação/Requisitos.docx
+++ b/Documentação/Requisitos.docx
@@ -20,79 +20,334 @@
     </w:p>
     <w:p>
       <w:r>
-        <w:t xml:space="preserve">Software: Excel, Word, PowerPoint, </w:t>
-      </w:r>
+        <w:rPr>
+          <w:b/>
+        </w:rPr>
+        <w:t>Software:</w:t>
+      </w:r>
+      <w:r>
+        <w:t xml:space="preserve"> </w:t>
+      </w:r>
+    </w:p>
+    <w:p>
+      <w:pPr>
+        <w:pStyle w:val="PargrafodaLista"/>
+        <w:numPr>
+          <w:ilvl w:val="0"/>
+          <w:numId w:val="2"/>
+        </w:numPr>
+      </w:pPr>
+      <w:r>
+        <w:t>Excel</w:t>
+      </w:r>
+    </w:p>
+    <w:p>
+      <w:pPr>
+        <w:pStyle w:val="PargrafodaLista"/>
+        <w:numPr>
+          <w:ilvl w:val="0"/>
+          <w:numId w:val="2"/>
+        </w:numPr>
+      </w:pPr>
+      <w:r>
+        <w:t>Word</w:t>
+      </w:r>
+    </w:p>
+    <w:p>
+      <w:pPr>
+        <w:pStyle w:val="PargrafodaLista"/>
+        <w:numPr>
+          <w:ilvl w:val="0"/>
+          <w:numId w:val="2"/>
+        </w:numPr>
+      </w:pPr>
+      <w:r>
+        <w:t>PowerPoint</w:t>
+      </w:r>
+    </w:p>
+    <w:p>
+      <w:pPr>
+        <w:pStyle w:val="PargrafodaLista"/>
+        <w:numPr>
+          <w:ilvl w:val="0"/>
+          <w:numId w:val="2"/>
+        </w:numPr>
+      </w:pPr>
       <w:proofErr w:type="spellStart"/>
       <w:r>
         <w:t>Azure</w:t>
       </w:r>
       <w:proofErr w:type="spellEnd"/>
-      <w:r>
-        <w:t xml:space="preserve"> e </w:t>
-      </w:r>
+    </w:p>
+    <w:p>
+      <w:pPr>
+        <w:pStyle w:val="PargrafodaLista"/>
+        <w:numPr>
+          <w:ilvl w:val="0"/>
+          <w:numId w:val="2"/>
+        </w:numPr>
+      </w:pPr>
+      <w:r>
+        <w:t>Arduino IDE.</w:t>
+      </w:r>
+    </w:p>
+    <w:p>
+      <w:r>
+        <w:rPr>
+          <w:b/>
+        </w:rPr>
+        <w:t>Hardware:</w:t>
+      </w:r>
+    </w:p>
+    <w:p>
+      <w:pPr>
+        <w:pStyle w:val="PargrafodaLista"/>
+        <w:numPr>
+          <w:ilvl w:val="0"/>
+          <w:numId w:val="3"/>
+        </w:numPr>
+      </w:pPr>
+      <w:r>
+        <w:t>Notebook</w:t>
+      </w:r>
+    </w:p>
+    <w:p>
+      <w:pPr>
+        <w:pStyle w:val="PargrafodaLista"/>
+        <w:numPr>
+          <w:ilvl w:val="0"/>
+          <w:numId w:val="3"/>
+        </w:numPr>
+      </w:pPr>
+      <w:r>
+        <w:t>Arduino</w:t>
+      </w:r>
+    </w:p>
+    <w:p>
+      <w:pPr>
+        <w:pStyle w:val="PargrafodaLista"/>
+        <w:numPr>
+          <w:ilvl w:val="0"/>
+          <w:numId w:val="3"/>
+        </w:numPr>
+      </w:pPr>
+      <w:proofErr w:type="gramStart"/>
+      <w:r>
+        <w:t>kit</w:t>
+      </w:r>
+      <w:proofErr w:type="gramEnd"/>
+      <w:r>
+        <w:t xml:space="preserve"> do Arduino</w:t>
+      </w:r>
+    </w:p>
+    <w:p>
+      <w:pPr>
+        <w:pStyle w:val="PargrafodaLista"/>
+        <w:numPr>
+          <w:ilvl w:val="0"/>
+          <w:numId w:val="3"/>
+        </w:numPr>
+      </w:pPr>
+      <w:r>
+        <w:t>Sensor</w:t>
+      </w:r>
+      <w:r>
+        <w:t xml:space="preserve"> de obstáculo </w:t>
+      </w:r>
+      <w:r>
+        <w:t xml:space="preserve">infravermelho. </w:t>
+      </w:r>
+      <w:r>
+        <w:t xml:space="preserve"> </w:t>
+      </w:r>
+    </w:p>
+    <w:p>
+      <w:r>
+        <w:rPr>
+          <w:b/>
+        </w:rPr>
+        <w:t>Linguagens usadas:</w:t>
+      </w:r>
+      <w:r>
+        <w:t xml:space="preserve"> </w:t>
+      </w:r>
+    </w:p>
+    <w:p>
+      <w:pPr>
+        <w:pStyle w:val="PargrafodaLista"/>
+        <w:numPr>
+          <w:ilvl w:val="0"/>
+          <w:numId w:val="4"/>
+        </w:numPr>
+      </w:pPr>
       <w:proofErr w:type="spellStart"/>
       <w:r>
-        <w:t>Arduino</w:t>
+        <w:t>JavaScript</w:t>
       </w:r>
       <w:proofErr w:type="spellEnd"/>
-      <w:r>
-        <w:t xml:space="preserve"> IDE.</w:t>
-      </w:r>
-    </w:p>
-    <w:p>
-      <w:r>
-        <w:t xml:space="preserve">Hardware: Notebook, </w:t>
-      </w:r>
-      <w:proofErr w:type="spellStart"/>
-      <w:r>
-        <w:t>Arduíno</w:t>
-      </w:r>
-      <w:proofErr w:type="spellEnd"/>
-      <w:r>
-        <w:t xml:space="preserve">, kit do </w:t>
-      </w:r>
-      <w:proofErr w:type="spellStart"/>
-      <w:r>
-        <w:t>Arduino</w:t>
-      </w:r>
-      <w:proofErr w:type="spellEnd"/>
-      <w:r>
-        <w:t xml:space="preserve"> e </w:t>
-      </w:r>
-      <w:r>
-        <w:t xml:space="preserve">sensor de obstáculo </w:t>
-      </w:r>
-      <w:r>
-        <w:t xml:space="preserve">infravermelho. </w:t>
-      </w:r>
-      <w:r>
-        <w:t xml:space="preserve"> </w:t>
-      </w:r>
-    </w:p>
-    <w:p>
-      <w:r>
-        <w:t xml:space="preserve">Linguagens usadas: </w:t>
-      </w:r>
-      <w:proofErr w:type="spellStart"/>
-      <w:r>
-        <w:t>JavaScript</w:t>
-      </w:r>
-      <w:proofErr w:type="spellEnd"/>
-      <w:r>
-        <w:t>, HTML, CSS, C++ e Python.</w:t>
-      </w:r>
-    </w:p>
-    <w:p>
-      <w:r>
-        <w:t xml:space="preserve">Funcionalidades: Em um novo tipo de prateleira que desenvolvemos, posicionamos sensores ao redor da entrada da prateleira, onde esse sensor, ao detectar o movimento da mão do usuário, indica por comando de voz a descrição do produto e as marcas disponíveis. </w:t>
-      </w:r>
-    </w:p>
-    <w:p>
-      <w:r>
-        <w:t xml:space="preserve">Como o ambiente é pensado para deficientes visuais, adaptamos as prateleiras para melhor funcionamento dos usuários, de modo que os tipos de produtos sejam divididos por blocos e as marcas descritas pelo comando de voz, assim como sua posição, de forma que o usuário consiga se auto servir. </w:t>
+    </w:p>
+    <w:p>
+      <w:pPr>
+        <w:pStyle w:val="PargrafodaLista"/>
+        <w:numPr>
+          <w:ilvl w:val="0"/>
+          <w:numId w:val="4"/>
+        </w:numPr>
+      </w:pPr>
+      <w:r>
+        <w:t>HTML</w:t>
+      </w:r>
+    </w:p>
+    <w:p>
+      <w:pPr>
+        <w:pStyle w:val="PargrafodaLista"/>
+        <w:numPr>
+          <w:ilvl w:val="0"/>
+          <w:numId w:val="4"/>
+        </w:numPr>
+      </w:pPr>
+      <w:r>
+        <w:t>CSS</w:t>
+      </w:r>
+    </w:p>
+    <w:p>
+      <w:pPr>
+        <w:pStyle w:val="PargrafodaLista"/>
+        <w:numPr>
+          <w:ilvl w:val="0"/>
+          <w:numId w:val="4"/>
+        </w:numPr>
+      </w:pPr>
+      <w:r>
+        <w:t>C++</w:t>
+      </w:r>
+    </w:p>
+    <w:p>
+      <w:pPr>
+        <w:pStyle w:val="PargrafodaLista"/>
+        <w:numPr>
+          <w:ilvl w:val="0"/>
+          <w:numId w:val="4"/>
+        </w:numPr>
+      </w:pPr>
+      <w:r>
+        <w:t>Python</w:t>
+      </w:r>
+    </w:p>
+    <w:p>
+      <w:r>
+        <w:rPr>
+          <w:b/>
+        </w:rPr>
+        <w:t>Funcionalidades:</w:t>
+      </w:r>
+      <w:r>
+        <w:t xml:space="preserve"> Em um novo tipo de prateleira que desenvolvemos, posicionamos sensores ao redor da entrada da prateleira, onde esse sensor, ao detectar o movimento da mão do usuário, indica por comando de voz a descrição do produto e as marcas disponíveis. </w:t>
+      </w:r>
+    </w:p>
+    <w:p>
+      <w:r>
+        <w:t xml:space="preserve">Como o ambiente é pensado para deficientes visuais, adaptamos as prateleiras para melhor funcionamento dos usuários, de modo que os tipos de produtos sejam divididos por blocos e as marcas descritas pelo comando de voz, assim como sua posição, de forma que o usuário consiga se auto servir.  </w:t>
+      </w:r>
+    </w:p>
+    <w:p>
+      <w:pPr>
+        <w:rPr>
+          <w:b/>
+        </w:rPr>
+      </w:pPr>
+      <w:r>
+        <w:rPr>
+          <w:b/>
+        </w:rPr>
+        <w:t>Principais requisitos</w:t>
+      </w:r>
+      <w:r>
+        <w:rPr>
+          <w:b/>
+        </w:rPr>
+        <w:t>:</w:t>
+      </w:r>
+    </w:p>
+    <w:p>
+      <w:pPr>
+        <w:pStyle w:val="PargrafodaLista"/>
+        <w:numPr>
+          <w:ilvl w:val="0"/>
+          <w:numId w:val="1"/>
+        </w:numPr>
+      </w:pPr>
+      <w:r>
+        <w:t>Detectar a mão do usuário</w:t>
+      </w:r>
+    </w:p>
+    <w:p>
+      <w:pPr>
+        <w:pStyle w:val="PargrafodaLista"/>
+        <w:numPr>
+          <w:ilvl w:val="0"/>
+          <w:numId w:val="1"/>
+        </w:numPr>
+      </w:pPr>
+      <w:r>
+        <w:t>Detectar passagem do usuário pelos corredores</w:t>
+      </w:r>
+    </w:p>
+    <w:p>
+      <w:pPr>
+        <w:pStyle w:val="PargrafodaLista"/>
+        <w:numPr>
+          <w:ilvl w:val="0"/>
+          <w:numId w:val="1"/>
+        </w:numPr>
+      </w:pPr>
+      <w:r>
+        <w:t>Reproduzir áudio descrevendo o produto</w:t>
+      </w:r>
+    </w:p>
+    <w:p>
+      <w:pPr>
+        <w:pStyle w:val="PargrafodaLista"/>
+        <w:numPr>
+          <w:ilvl w:val="0"/>
+          <w:numId w:val="1"/>
+        </w:numPr>
+      </w:pPr>
+      <w:r>
+        <w:t>Reproduzir áudios com indicações de direção e conteúdo dos corredores</w:t>
+      </w:r>
+    </w:p>
+    <w:p>
+      <w:pPr>
+        <w:pStyle w:val="PargrafodaLista"/>
+        <w:numPr>
+          <w:ilvl w:val="0"/>
+          <w:numId w:val="1"/>
+        </w:numPr>
+      </w:pPr>
+      <w:r>
+        <w:t>Coletar dados da movimentação pelas seções do supermercado</w:t>
+      </w:r>
+    </w:p>
+    <w:p>
+      <w:pPr>
+        <w:pStyle w:val="PargrafodaLista"/>
+        <w:numPr>
+          <w:ilvl w:val="0"/>
+          <w:numId w:val="1"/>
+        </w:numPr>
+      </w:pPr>
+      <w:r>
+        <w:t>Coletar</w:t>
       </w:r>
       <w:bookmarkStart w:id="0" w:name="_GoBack"/>
       <w:bookmarkEnd w:id="0"/>
+      <w:r>
+        <w:t xml:space="preserve"> dados de</w:t>
+      </w:r>
+      <w:r>
+        <w:t xml:space="preserve"> estoque e falta de produtos em uma determinada seção</w:t>
+      </w:r>
       <w:r>
         <w:t xml:space="preserve"> </w:t>
       </w:r>
@@ -105,6 +360,471 @@
     </w:sectPr>
   </w:body>
 </w:document>
+</file>
+
+<file path=word/numbering.xml><?xml version="1.0" encoding="utf-8"?>
+<w:numbering xmlns:wpc="http://schemas.microsoft.com/office/word/2010/wordprocessingCanvas" xmlns:cx="http://schemas.microsoft.com/office/drawing/2014/chartex" xmlns:mc="http://schemas.openxmlformats.org/markup-compatibility/2006" xmlns:o="urn:schemas-microsoft-com:office:office" xmlns:r="http://schemas.openxmlformats.org/officeDocument/2006/relationships" xmlns:m="http://schemas.openxmlformats.org/officeDocument/2006/math" xmlns:v="urn:schemas-microsoft-com:vml" xmlns:wp14="http://schemas.microsoft.com/office/word/2010/wordprocessingDrawing" xmlns:wp="http://schemas.openxmlformats.org/drawingml/2006/wordprocessingDrawing" xmlns:w10="urn:schemas-microsoft-com:office:word" xmlns:w="http://schemas.openxmlformats.org/wordprocessingml/2006/main" xmlns:w14="http://schemas.microsoft.com/office/word/2010/wordml" xmlns:w15="http://schemas.microsoft.com/office/word/2012/wordml" xmlns:w16se="http://schemas.microsoft.com/office/word/2015/wordml/symex" xmlns:wpg="http://schemas.microsoft.com/office/word/2010/wordprocessingGroup" xmlns:wpi="http://schemas.microsoft.com/office/word/2010/wordprocessingInk" xmlns:wne="http://schemas.microsoft.com/office/word/2006/wordml" xmlns:wps="http://schemas.microsoft.com/office/word/2010/wordprocessingShape" mc:Ignorable="w14 w15 w16se wp14">
+  <w:abstractNum w:abstractNumId="0" w15:restartNumberingAfterBreak="0">
+    <w:nsid w:val="104307CB"/>
+    <w:multiLevelType w:val="hybridMultilevel"/>
+    <w:tmpl w:val="47DE6CB6"/>
+    <w:lvl w:ilvl="0" w:tplc="4FE094A4">
+      <w:numFmt w:val="bullet"/>
+      <w:lvlText w:val=""/>
+      <w:lvlJc w:val="left"/>
+      <w:pPr>
+        <w:ind w:left="720" w:hanging="360"/>
+      </w:pPr>
+      <w:rPr>
+        <w:rFonts w:ascii="Symbol" w:eastAsiaTheme="minorHAnsi" w:hAnsi="Symbol" w:cstheme="minorBidi" w:hint="default"/>
+      </w:rPr>
+    </w:lvl>
+    <w:lvl w:ilvl="1" w:tplc="04160003" w:tentative="1">
+      <w:start w:val="1"/>
+      <w:numFmt w:val="bullet"/>
+      <w:lvlText w:val="o"/>
+      <w:lvlJc w:val="left"/>
+      <w:pPr>
+        <w:ind w:left="1440" w:hanging="360"/>
+      </w:pPr>
+      <w:rPr>
+        <w:rFonts w:ascii="Courier New" w:hAnsi="Courier New" w:cs="Courier New" w:hint="default"/>
+      </w:rPr>
+    </w:lvl>
+    <w:lvl w:ilvl="2" w:tplc="04160005" w:tentative="1">
+      <w:start w:val="1"/>
+      <w:numFmt w:val="bullet"/>
+      <w:lvlText w:val=""/>
+      <w:lvlJc w:val="left"/>
+      <w:pPr>
+        <w:ind w:left="2160" w:hanging="360"/>
+      </w:pPr>
+      <w:rPr>
+        <w:rFonts w:ascii="Wingdings" w:hAnsi="Wingdings" w:hint="default"/>
+      </w:rPr>
+    </w:lvl>
+    <w:lvl w:ilvl="3" w:tplc="04160001" w:tentative="1">
+      <w:start w:val="1"/>
+      <w:numFmt w:val="bullet"/>
+      <w:lvlText w:val=""/>
+      <w:lvlJc w:val="left"/>
+      <w:pPr>
+        <w:ind w:left="2880" w:hanging="360"/>
+      </w:pPr>
+      <w:rPr>
+        <w:rFonts w:ascii="Symbol" w:hAnsi="Symbol" w:hint="default"/>
+      </w:rPr>
+    </w:lvl>
+    <w:lvl w:ilvl="4" w:tplc="04160003" w:tentative="1">
+      <w:start w:val="1"/>
+      <w:numFmt w:val="bullet"/>
+      <w:lvlText w:val="o"/>
+      <w:lvlJc w:val="left"/>
+      <w:pPr>
+        <w:ind w:left="3600" w:hanging="360"/>
+      </w:pPr>
+      <w:rPr>
+        <w:rFonts w:ascii="Courier New" w:hAnsi="Courier New" w:cs="Courier New" w:hint="default"/>
+      </w:rPr>
+    </w:lvl>
+    <w:lvl w:ilvl="5" w:tplc="04160005" w:tentative="1">
+      <w:start w:val="1"/>
+      <w:numFmt w:val="bullet"/>
+      <w:lvlText w:val=""/>
+      <w:lvlJc w:val="left"/>
+      <w:pPr>
+        <w:ind w:left="4320" w:hanging="360"/>
+      </w:pPr>
+      <w:rPr>
+        <w:rFonts w:ascii="Wingdings" w:hAnsi="Wingdings" w:hint="default"/>
+      </w:rPr>
+    </w:lvl>
+    <w:lvl w:ilvl="6" w:tplc="04160001" w:tentative="1">
+      <w:start w:val="1"/>
+      <w:numFmt w:val="bullet"/>
+      <w:lvlText w:val=""/>
+      <w:lvlJc w:val="left"/>
+      <w:pPr>
+        <w:ind w:left="5040" w:hanging="360"/>
+      </w:pPr>
+      <w:rPr>
+        <w:rFonts w:ascii="Symbol" w:hAnsi="Symbol" w:hint="default"/>
+      </w:rPr>
+    </w:lvl>
+    <w:lvl w:ilvl="7" w:tplc="04160003" w:tentative="1">
+      <w:start w:val="1"/>
+      <w:numFmt w:val="bullet"/>
+      <w:lvlText w:val="o"/>
+      <w:lvlJc w:val="left"/>
+      <w:pPr>
+        <w:ind w:left="5760" w:hanging="360"/>
+      </w:pPr>
+      <w:rPr>
+        <w:rFonts w:ascii="Courier New" w:hAnsi="Courier New" w:cs="Courier New" w:hint="default"/>
+      </w:rPr>
+    </w:lvl>
+    <w:lvl w:ilvl="8" w:tplc="04160005" w:tentative="1">
+      <w:start w:val="1"/>
+      <w:numFmt w:val="bullet"/>
+      <w:lvlText w:val=""/>
+      <w:lvlJc w:val="left"/>
+      <w:pPr>
+        <w:ind w:left="6480" w:hanging="360"/>
+      </w:pPr>
+      <w:rPr>
+        <w:rFonts w:ascii="Wingdings" w:hAnsi="Wingdings" w:hint="default"/>
+      </w:rPr>
+    </w:lvl>
+  </w:abstractNum>
+  <w:abstractNum w:abstractNumId="1" w15:restartNumberingAfterBreak="0">
+    <w:nsid w:val="323E3044"/>
+    <w:multiLevelType w:val="hybridMultilevel"/>
+    <w:tmpl w:val="B6545694"/>
+    <w:lvl w:ilvl="0" w:tplc="4FE094A4">
+      <w:numFmt w:val="bullet"/>
+      <w:lvlText w:val=""/>
+      <w:lvlJc w:val="left"/>
+      <w:pPr>
+        <w:ind w:left="720" w:hanging="360"/>
+      </w:pPr>
+      <w:rPr>
+        <w:rFonts w:ascii="Symbol" w:eastAsiaTheme="minorHAnsi" w:hAnsi="Symbol" w:cstheme="minorBidi" w:hint="default"/>
+      </w:rPr>
+    </w:lvl>
+    <w:lvl w:ilvl="1" w:tplc="04160003" w:tentative="1">
+      <w:start w:val="1"/>
+      <w:numFmt w:val="bullet"/>
+      <w:lvlText w:val="o"/>
+      <w:lvlJc w:val="left"/>
+      <w:pPr>
+        <w:ind w:left="1440" w:hanging="360"/>
+      </w:pPr>
+      <w:rPr>
+        <w:rFonts w:ascii="Courier New" w:hAnsi="Courier New" w:cs="Courier New" w:hint="default"/>
+      </w:rPr>
+    </w:lvl>
+    <w:lvl w:ilvl="2" w:tplc="04160005" w:tentative="1">
+      <w:start w:val="1"/>
+      <w:numFmt w:val="bullet"/>
+      <w:lvlText w:val=""/>
+      <w:lvlJc w:val="left"/>
+      <w:pPr>
+        <w:ind w:left="2160" w:hanging="360"/>
+      </w:pPr>
+      <w:rPr>
+        <w:rFonts w:ascii="Wingdings" w:hAnsi="Wingdings" w:hint="default"/>
+      </w:rPr>
+    </w:lvl>
+    <w:lvl w:ilvl="3" w:tplc="04160001" w:tentative="1">
+      <w:start w:val="1"/>
+      <w:numFmt w:val="bullet"/>
+      <w:lvlText w:val=""/>
+      <w:lvlJc w:val="left"/>
+      <w:pPr>
+        <w:ind w:left="2880" w:hanging="360"/>
+      </w:pPr>
+      <w:rPr>
+        <w:rFonts w:ascii="Symbol" w:hAnsi="Symbol" w:hint="default"/>
+      </w:rPr>
+    </w:lvl>
+    <w:lvl w:ilvl="4" w:tplc="04160003" w:tentative="1">
+      <w:start w:val="1"/>
+      <w:numFmt w:val="bullet"/>
+      <w:lvlText w:val="o"/>
+      <w:lvlJc w:val="left"/>
+      <w:pPr>
+        <w:ind w:left="3600" w:hanging="360"/>
+      </w:pPr>
+      <w:rPr>
+        <w:rFonts w:ascii="Courier New" w:hAnsi="Courier New" w:cs="Courier New" w:hint="default"/>
+      </w:rPr>
+    </w:lvl>
+    <w:lvl w:ilvl="5" w:tplc="04160005" w:tentative="1">
+      <w:start w:val="1"/>
+      <w:numFmt w:val="bullet"/>
+      <w:lvlText w:val=""/>
+      <w:lvlJc w:val="left"/>
+      <w:pPr>
+        <w:ind w:left="4320" w:hanging="360"/>
+      </w:pPr>
+      <w:rPr>
+        <w:rFonts w:ascii="Wingdings" w:hAnsi="Wingdings" w:hint="default"/>
+      </w:rPr>
+    </w:lvl>
+    <w:lvl w:ilvl="6" w:tplc="04160001" w:tentative="1">
+      <w:start w:val="1"/>
+      <w:numFmt w:val="bullet"/>
+      <w:lvlText w:val=""/>
+      <w:lvlJc w:val="left"/>
+      <w:pPr>
+        <w:ind w:left="5040" w:hanging="360"/>
+      </w:pPr>
+      <w:rPr>
+        <w:rFonts w:ascii="Symbol" w:hAnsi="Symbol" w:hint="default"/>
+      </w:rPr>
+    </w:lvl>
+    <w:lvl w:ilvl="7" w:tplc="04160003" w:tentative="1">
+      <w:start w:val="1"/>
+      <w:numFmt w:val="bullet"/>
+      <w:lvlText w:val="o"/>
+      <w:lvlJc w:val="left"/>
+      <w:pPr>
+        <w:ind w:left="5760" w:hanging="360"/>
+      </w:pPr>
+      <w:rPr>
+        <w:rFonts w:ascii="Courier New" w:hAnsi="Courier New" w:cs="Courier New" w:hint="default"/>
+      </w:rPr>
+    </w:lvl>
+    <w:lvl w:ilvl="8" w:tplc="04160005" w:tentative="1">
+      <w:start w:val="1"/>
+      <w:numFmt w:val="bullet"/>
+      <w:lvlText w:val=""/>
+      <w:lvlJc w:val="left"/>
+      <w:pPr>
+        <w:ind w:left="6480" w:hanging="360"/>
+      </w:pPr>
+      <w:rPr>
+        <w:rFonts w:ascii="Wingdings" w:hAnsi="Wingdings" w:hint="default"/>
+      </w:rPr>
+    </w:lvl>
+  </w:abstractNum>
+  <w:abstractNum w:abstractNumId="2" w15:restartNumberingAfterBreak="0">
+    <w:nsid w:val="358569B7"/>
+    <w:multiLevelType w:val="hybridMultilevel"/>
+    <w:tmpl w:val="C29A3270"/>
+    <w:lvl w:ilvl="0" w:tplc="4FE094A4">
+      <w:numFmt w:val="bullet"/>
+      <w:lvlText w:val=""/>
+      <w:lvlJc w:val="left"/>
+      <w:pPr>
+        <w:ind w:left="720" w:hanging="360"/>
+      </w:pPr>
+      <w:rPr>
+        <w:rFonts w:ascii="Symbol" w:eastAsiaTheme="minorHAnsi" w:hAnsi="Symbol" w:cstheme="minorBidi" w:hint="default"/>
+      </w:rPr>
+    </w:lvl>
+    <w:lvl w:ilvl="1" w:tplc="04160003" w:tentative="1">
+      <w:start w:val="1"/>
+      <w:numFmt w:val="bullet"/>
+      <w:lvlText w:val="o"/>
+      <w:lvlJc w:val="left"/>
+      <w:pPr>
+        <w:ind w:left="1440" w:hanging="360"/>
+      </w:pPr>
+      <w:rPr>
+        <w:rFonts w:ascii="Courier New" w:hAnsi="Courier New" w:cs="Courier New" w:hint="default"/>
+      </w:rPr>
+    </w:lvl>
+    <w:lvl w:ilvl="2" w:tplc="04160005" w:tentative="1">
+      <w:start w:val="1"/>
+      <w:numFmt w:val="bullet"/>
+      <w:lvlText w:val=""/>
+      <w:lvlJc w:val="left"/>
+      <w:pPr>
+        <w:ind w:left="2160" w:hanging="360"/>
+      </w:pPr>
+      <w:rPr>
+        <w:rFonts w:ascii="Wingdings" w:hAnsi="Wingdings" w:hint="default"/>
+      </w:rPr>
+    </w:lvl>
+    <w:lvl w:ilvl="3" w:tplc="04160001" w:tentative="1">
+      <w:start w:val="1"/>
+      <w:numFmt w:val="bullet"/>
+      <w:lvlText w:val=""/>
+      <w:lvlJc w:val="left"/>
+      <w:pPr>
+        <w:ind w:left="2880" w:hanging="360"/>
+      </w:pPr>
+      <w:rPr>
+        <w:rFonts w:ascii="Symbol" w:hAnsi="Symbol" w:hint="default"/>
+      </w:rPr>
+    </w:lvl>
+    <w:lvl w:ilvl="4" w:tplc="04160003" w:tentative="1">
+      <w:start w:val="1"/>
+      <w:numFmt w:val="bullet"/>
+      <w:lvlText w:val="o"/>
+      <w:lvlJc w:val="left"/>
+      <w:pPr>
+        <w:ind w:left="3600" w:hanging="360"/>
+      </w:pPr>
+      <w:rPr>
+        <w:rFonts w:ascii="Courier New" w:hAnsi="Courier New" w:cs="Courier New" w:hint="default"/>
+      </w:rPr>
+    </w:lvl>
+    <w:lvl w:ilvl="5" w:tplc="04160005" w:tentative="1">
+      <w:start w:val="1"/>
+      <w:numFmt w:val="bullet"/>
+      <w:lvlText w:val=""/>
+      <w:lvlJc w:val="left"/>
+      <w:pPr>
+        <w:ind w:left="4320" w:hanging="360"/>
+      </w:pPr>
+      <w:rPr>
+        <w:rFonts w:ascii="Wingdings" w:hAnsi="Wingdings" w:hint="default"/>
+      </w:rPr>
+    </w:lvl>
+    <w:lvl w:ilvl="6" w:tplc="04160001" w:tentative="1">
+      <w:start w:val="1"/>
+      <w:numFmt w:val="bullet"/>
+      <w:lvlText w:val=""/>
+      <w:lvlJc w:val="left"/>
+      <w:pPr>
+        <w:ind w:left="5040" w:hanging="360"/>
+      </w:pPr>
+      <w:rPr>
+        <w:rFonts w:ascii="Symbol" w:hAnsi="Symbol" w:hint="default"/>
+      </w:rPr>
+    </w:lvl>
+    <w:lvl w:ilvl="7" w:tplc="04160003" w:tentative="1">
+      <w:start w:val="1"/>
+      <w:numFmt w:val="bullet"/>
+      <w:lvlText w:val="o"/>
+      <w:lvlJc w:val="left"/>
+      <w:pPr>
+        <w:ind w:left="5760" w:hanging="360"/>
+      </w:pPr>
+      <w:rPr>
+        <w:rFonts w:ascii="Courier New" w:hAnsi="Courier New" w:cs="Courier New" w:hint="default"/>
+      </w:rPr>
+    </w:lvl>
+    <w:lvl w:ilvl="8" w:tplc="04160005" w:tentative="1">
+      <w:start w:val="1"/>
+      <w:numFmt w:val="bullet"/>
+      <w:lvlText w:val=""/>
+      <w:lvlJc w:val="left"/>
+      <w:pPr>
+        <w:ind w:left="6480" w:hanging="360"/>
+      </w:pPr>
+      <w:rPr>
+        <w:rFonts w:ascii="Wingdings" w:hAnsi="Wingdings" w:hint="default"/>
+      </w:rPr>
+    </w:lvl>
+  </w:abstractNum>
+  <w:abstractNum w:abstractNumId="3" w15:restartNumberingAfterBreak="0">
+    <w:nsid w:val="78260D8B"/>
+    <w:multiLevelType w:val="hybridMultilevel"/>
+    <w:tmpl w:val="98B02714"/>
+    <w:lvl w:ilvl="0" w:tplc="4FE094A4">
+      <w:numFmt w:val="bullet"/>
+      <w:lvlText w:val=""/>
+      <w:lvlJc w:val="left"/>
+      <w:pPr>
+        <w:ind w:left="720" w:hanging="360"/>
+      </w:pPr>
+      <w:rPr>
+        <w:rFonts w:ascii="Symbol" w:eastAsiaTheme="minorHAnsi" w:hAnsi="Symbol" w:cstheme="minorBidi" w:hint="default"/>
+      </w:rPr>
+    </w:lvl>
+    <w:lvl w:ilvl="1" w:tplc="04160003" w:tentative="1">
+      <w:start w:val="1"/>
+      <w:numFmt w:val="bullet"/>
+      <w:lvlText w:val="o"/>
+      <w:lvlJc w:val="left"/>
+      <w:pPr>
+        <w:ind w:left="1440" w:hanging="360"/>
+      </w:pPr>
+      <w:rPr>
+        <w:rFonts w:ascii="Courier New" w:hAnsi="Courier New" w:cs="Courier New" w:hint="default"/>
+      </w:rPr>
+    </w:lvl>
+    <w:lvl w:ilvl="2" w:tplc="04160005" w:tentative="1">
+      <w:start w:val="1"/>
+      <w:numFmt w:val="bullet"/>
+      <w:lvlText w:val=""/>
+      <w:lvlJc w:val="left"/>
+      <w:pPr>
+        <w:ind w:left="2160" w:hanging="360"/>
+      </w:pPr>
+      <w:rPr>
+        <w:rFonts w:ascii="Wingdings" w:hAnsi="Wingdings" w:hint="default"/>
+      </w:rPr>
+    </w:lvl>
+    <w:lvl w:ilvl="3" w:tplc="04160001" w:tentative="1">
+      <w:start w:val="1"/>
+      <w:numFmt w:val="bullet"/>
+      <w:lvlText w:val=""/>
+      <w:lvlJc w:val="left"/>
+      <w:pPr>
+        <w:ind w:left="2880" w:hanging="360"/>
+      </w:pPr>
+      <w:rPr>
+        <w:rFonts w:ascii="Symbol" w:hAnsi="Symbol" w:hint="default"/>
+      </w:rPr>
+    </w:lvl>
+    <w:lvl w:ilvl="4" w:tplc="04160003" w:tentative="1">
+      <w:start w:val="1"/>
+      <w:numFmt w:val="bullet"/>
+      <w:lvlText w:val="o"/>
+      <w:lvlJc w:val="left"/>
+      <w:pPr>
+        <w:ind w:left="3600" w:hanging="360"/>
+      </w:pPr>
+      <w:rPr>
+        <w:rFonts w:ascii="Courier New" w:hAnsi="Courier New" w:cs="Courier New" w:hint="default"/>
+      </w:rPr>
+    </w:lvl>
+    <w:lvl w:ilvl="5" w:tplc="04160005" w:tentative="1">
+      <w:start w:val="1"/>
+      <w:numFmt w:val="bullet"/>
+      <w:lvlText w:val=""/>
+      <w:lvlJc w:val="left"/>
+      <w:pPr>
+        <w:ind w:left="4320" w:hanging="360"/>
+      </w:pPr>
+      <w:rPr>
+        <w:rFonts w:ascii="Wingdings" w:hAnsi="Wingdings" w:hint="default"/>
+      </w:rPr>
+    </w:lvl>
+    <w:lvl w:ilvl="6" w:tplc="04160001" w:tentative="1">
+      <w:start w:val="1"/>
+      <w:numFmt w:val="bullet"/>
+      <w:lvlText w:val=""/>
+      <w:lvlJc w:val="left"/>
+      <w:pPr>
+        <w:ind w:left="5040" w:hanging="360"/>
+      </w:pPr>
+      <w:rPr>
+        <w:rFonts w:ascii="Symbol" w:hAnsi="Symbol" w:hint="default"/>
+      </w:rPr>
+    </w:lvl>
+    <w:lvl w:ilvl="7" w:tplc="04160003" w:tentative="1">
+      <w:start w:val="1"/>
+      <w:numFmt w:val="bullet"/>
+      <w:lvlText w:val="o"/>
+      <w:lvlJc w:val="left"/>
+      <w:pPr>
+        <w:ind w:left="5760" w:hanging="360"/>
+      </w:pPr>
+      <w:rPr>
+        <w:rFonts w:ascii="Courier New" w:hAnsi="Courier New" w:cs="Courier New" w:hint="default"/>
+      </w:rPr>
+    </w:lvl>
+    <w:lvl w:ilvl="8" w:tplc="04160005" w:tentative="1">
+      <w:start w:val="1"/>
+      <w:numFmt w:val="bullet"/>
+      <w:lvlText w:val=""/>
+      <w:lvlJc w:val="left"/>
+      <w:pPr>
+        <w:ind w:left="6480" w:hanging="360"/>
+      </w:pPr>
+      <w:rPr>
+        <w:rFonts w:ascii="Wingdings" w:hAnsi="Wingdings" w:hint="default"/>
+      </w:rPr>
+    </w:lvl>
+  </w:abstractNum>
+  <w:num w:numId="1">
+    <w:abstractNumId w:val="2"/>
+  </w:num>
+  <w:num w:numId="2">
+    <w:abstractNumId w:val="0"/>
+  </w:num>
+  <w:num w:numId="3">
+    <w:abstractNumId w:val="1"/>
+  </w:num>
+  <w:num w:numId="4">
+    <w:abstractNumId w:val="3"/>
+  </w:num>
+</w:numbering>
 </file>
 
 <file path=word/styles.xml><?xml version="1.0" encoding="utf-8"?>
@@ -504,7 +1224,6 @@
   <w:style w:type="character" w:default="1" w:styleId="Fontepargpadro">
     <w:name w:val="Default Paragraph Font"/>
     <w:uiPriority w:val="1"/>
-    <w:semiHidden/>
     <w:unhideWhenUsed/>
   </w:style>
   <w:style w:type="table" w:default="1" w:styleId="Tabelanormal">
@@ -527,6 +1246,17 @@
     <w:uiPriority w:val="99"/>
     <w:semiHidden/>
     <w:unhideWhenUsed/>
+  </w:style>
+  <w:style w:type="paragraph" w:styleId="PargrafodaLista">
+    <w:name w:val="List Paragraph"/>
+    <w:basedOn w:val="Normal"/>
+    <w:uiPriority w:val="34"/>
+    <w:qFormat/>
+    <w:rsid w:val="00C6136F"/>
+    <w:pPr>
+      <w:ind w:left="720"/>
+      <w:contextualSpacing/>
+    </w:pPr>
   </w:style>
 </w:styles>
 </file>

</xml_diff>